<commit_message>
lab_5. Fixed ex: 3, 4. Added ex 5. Added ex: 3, 4, 5 to Report
</commit_message>
<xml_diff>
--- a/labs/lab_5/Report.docx
+++ b/labs/lab_5/Report.docx
@@ -54,6 +54,7 @@
       </w:pPr>
       <w:r>
         <w:rPr>
+          <w:noProof/>
           <w:sz w:val="36"/>
           <w:szCs w:val="36"/>
         </w:rPr>
@@ -121,6 +122,7 @@
       </w:pPr>
       <w:r>
         <w:rPr>
+          <w:noProof/>
           <w:sz w:val="36"/>
           <w:szCs w:val="36"/>
         </w:rPr>
@@ -189,6 +191,7 @@
       </w:pPr>
       <w:r>
         <w:rPr>
+          <w:noProof/>
           <w:sz w:val="36"/>
           <w:szCs w:val="36"/>
         </w:rPr>
@@ -229,43 +232,17 @@
           </wp:inline>
         </w:drawing>
       </w:r>
-    </w:p>
-    <w:p>
-      <w:pPr>
-        <w:rPr>
-          <w:rFonts w:ascii="Times New Roman" w:hAnsi="Times New Roman" w:cs="Times New Roman"/>
-          <w:color w:val="000000"/>
-          <w:sz w:val="36"/>
-          <w:szCs w:val="36"/>
-        </w:rPr>
-      </w:pPr>
-      <w:r>
-        <w:rPr>
-          <w:sz w:val="36"/>
-          <w:szCs w:val="36"/>
-        </w:rPr>
-        <w:br w:type="page"/>
-      </w:r>
-    </w:p>
-    <w:p>
-      <w:pPr>
-        <w:pStyle w:val="Default"/>
-        <w:rPr>
-          <w:sz w:val="36"/>
-          <w:szCs w:val="36"/>
-        </w:rPr>
-      </w:pPr>
-      <w:r>
-        <w:rPr>
-          <w:sz w:val="36"/>
-          <w:szCs w:val="36"/>
-        </w:rPr>
-        <w:lastRenderedPageBreak/>
+      <w:r>
+        <w:rPr>
+          <w:noProof/>
+          <w:sz w:val="36"/>
+          <w:szCs w:val="36"/>
+        </w:rPr>
         <w:drawing>
-          <wp:inline distT="0" distB="0" distL="0" distR="0" wp14:anchorId="7195A469" wp14:editId="14D1445C">
-            <wp:extent cx="5363323" cy="1247949"/>
-            <wp:effectExtent l="0" t="0" r="8890" b="9525"/>
-            <wp:docPr id="4" name="Рисунок 4"/>
+          <wp:inline distT="0" distB="0" distL="0" distR="0" wp14:anchorId="76175E0D" wp14:editId="79801E8B">
+            <wp:extent cx="4925112" cy="4791744"/>
+            <wp:effectExtent l="0" t="0" r="8890" b="8890"/>
+            <wp:docPr id="7" name="Рисунок 7"/>
             <wp:cNvGraphicFramePr>
               <a:graphicFrameLocks xmlns:a="http://schemas.openxmlformats.org/drawingml/2006/main" noChangeAspect="1"/>
             </wp:cNvGraphicFramePr>
@@ -285,7 +262,7 @@
                   <pic:spPr>
                     <a:xfrm>
                       <a:off x="0" y="0"/>
-                      <a:ext cx="5363323" cy="1247949"/>
+                      <a:ext cx="4925112" cy="4791744"/>
                     </a:xfrm>
                     <a:prstGeom prst="rect">
                       <a:avLst/>
@@ -297,43 +274,17 @@
           </wp:inline>
         </w:drawing>
       </w:r>
-    </w:p>
-    <w:p>
-      <w:pPr>
-        <w:rPr>
-          <w:rFonts w:ascii="Times New Roman" w:hAnsi="Times New Roman" w:cs="Times New Roman"/>
-          <w:color w:val="000000"/>
-          <w:sz w:val="36"/>
-          <w:szCs w:val="36"/>
-        </w:rPr>
-      </w:pPr>
-      <w:r>
-        <w:rPr>
-          <w:sz w:val="36"/>
-          <w:szCs w:val="36"/>
-        </w:rPr>
-        <w:br w:type="page"/>
-      </w:r>
-    </w:p>
-    <w:p>
-      <w:pPr>
-        <w:pStyle w:val="Default"/>
-        <w:rPr>
-          <w:sz w:val="36"/>
-          <w:szCs w:val="36"/>
-        </w:rPr>
-      </w:pPr>
-      <w:r>
-        <w:rPr>
-          <w:sz w:val="36"/>
-          <w:szCs w:val="36"/>
-        </w:rPr>
-        <w:lastRenderedPageBreak/>
+      <w:r>
+        <w:rPr>
+          <w:noProof/>
+          <w:sz w:val="36"/>
+          <w:szCs w:val="36"/>
+        </w:rPr>
         <w:drawing>
-          <wp:inline distT="0" distB="0" distL="0" distR="0" wp14:anchorId="7A08A19B" wp14:editId="73CC0FC4">
-            <wp:extent cx="5940425" cy="1491615"/>
-            <wp:effectExtent l="0" t="0" r="3175" b="0"/>
-            <wp:docPr id="5" name="Рисунок 5"/>
+          <wp:inline distT="0" distB="0" distL="0" distR="0" wp14:anchorId="200557C2" wp14:editId="0804600F">
+            <wp:extent cx="4591691" cy="381053"/>
+            <wp:effectExtent l="0" t="0" r="0" b="0"/>
+            <wp:docPr id="6" name="Рисунок 6"/>
             <wp:cNvGraphicFramePr>
               <a:graphicFrameLocks xmlns:a="http://schemas.openxmlformats.org/drawingml/2006/main" noChangeAspect="1"/>
             </wp:cNvGraphicFramePr>
@@ -353,7 +304,572 @@
                   <pic:spPr>
                     <a:xfrm>
                       <a:off x="0" y="0"/>
+                      <a:ext cx="4591691" cy="381053"/>
+                    </a:xfrm>
+                    <a:prstGeom prst="rect">
+                      <a:avLst/>
+                    </a:prstGeom>
+                  </pic:spPr>
+                </pic:pic>
+              </a:graphicData>
+            </a:graphic>
+          </wp:inline>
+        </w:drawing>
+      </w:r>
+    </w:p>
+    <w:p>
+      <w:pPr>
+        <w:rPr>
+          <w:rFonts w:ascii="Times New Roman" w:hAnsi="Times New Roman" w:cs="Times New Roman"/>
+          <w:color w:val="000000"/>
+          <w:sz w:val="36"/>
+          <w:szCs w:val="36"/>
+        </w:rPr>
+      </w:pPr>
+      <w:r>
+        <w:rPr>
+          <w:sz w:val="36"/>
+          <w:szCs w:val="36"/>
+        </w:rPr>
+        <w:br w:type="page"/>
+      </w:r>
+    </w:p>
+    <w:p>
+      <w:pPr>
+        <w:pStyle w:val="Default"/>
+        <w:rPr>
+          <w:sz w:val="36"/>
+          <w:szCs w:val="36"/>
+        </w:rPr>
+      </w:pPr>
+      <w:r>
+        <w:rPr>
+          <w:noProof/>
+          <w:sz w:val="36"/>
+          <w:szCs w:val="36"/>
+        </w:rPr>
+        <w:lastRenderedPageBreak/>
+        <w:drawing>
+          <wp:inline distT="0" distB="0" distL="0" distR="0" wp14:anchorId="7195A469" wp14:editId="14D1445C">
+            <wp:extent cx="5363323" cy="1247949"/>
+            <wp:effectExtent l="0" t="0" r="8890" b="9525"/>
+            <wp:docPr id="4" name="Рисунок 4"/>
+            <wp:cNvGraphicFramePr>
+              <a:graphicFrameLocks xmlns:a="http://schemas.openxmlformats.org/drawingml/2006/main" noChangeAspect="1"/>
+            </wp:cNvGraphicFramePr>
+            <a:graphic xmlns:a="http://schemas.openxmlformats.org/drawingml/2006/main">
+              <a:graphicData uri="http://schemas.openxmlformats.org/drawingml/2006/picture">
+                <pic:pic xmlns:pic="http://schemas.openxmlformats.org/drawingml/2006/picture">
+                  <pic:nvPicPr>
+                    <pic:cNvPr id="1" name=""/>
+                    <pic:cNvPicPr/>
+                  </pic:nvPicPr>
+                  <pic:blipFill>
+                    <a:blip r:embed="rId9"/>
+                    <a:stretch>
+                      <a:fillRect/>
+                    </a:stretch>
+                  </pic:blipFill>
+                  <pic:spPr>
+                    <a:xfrm>
+                      <a:off x="0" y="0"/>
+                      <a:ext cx="5363323" cy="1247949"/>
+                    </a:xfrm>
+                    <a:prstGeom prst="rect">
+                      <a:avLst/>
+                    </a:prstGeom>
+                  </pic:spPr>
+                </pic:pic>
+              </a:graphicData>
+            </a:graphic>
+          </wp:inline>
+        </w:drawing>
+      </w:r>
+      <w:r>
+        <w:rPr>
+          <w:noProof/>
+          <w:sz w:val="36"/>
+          <w:szCs w:val="36"/>
+        </w:rPr>
+        <w:drawing>
+          <wp:inline distT="0" distB="0" distL="0" distR="0" wp14:anchorId="7E72D64F" wp14:editId="16949894">
+            <wp:extent cx="5201376" cy="6173061"/>
+            <wp:effectExtent l="0" t="0" r="0" b="0"/>
+            <wp:docPr id="8" name="Рисунок 8"/>
+            <wp:cNvGraphicFramePr>
+              <a:graphicFrameLocks xmlns:a="http://schemas.openxmlformats.org/drawingml/2006/main" noChangeAspect="1"/>
+            </wp:cNvGraphicFramePr>
+            <a:graphic xmlns:a="http://schemas.openxmlformats.org/drawingml/2006/main">
+              <a:graphicData uri="http://schemas.openxmlformats.org/drawingml/2006/picture">
+                <pic:pic xmlns:pic="http://schemas.openxmlformats.org/drawingml/2006/picture">
+                  <pic:nvPicPr>
+                    <pic:cNvPr id="1" name=""/>
+                    <pic:cNvPicPr/>
+                  </pic:nvPicPr>
+                  <pic:blipFill>
+                    <a:blip r:embed="rId10"/>
+                    <a:stretch>
+                      <a:fillRect/>
+                    </a:stretch>
+                  </pic:blipFill>
+                  <pic:spPr>
+                    <a:xfrm>
+                      <a:off x="0" y="0"/>
+                      <a:ext cx="5201376" cy="6173061"/>
+                    </a:xfrm>
+                    <a:prstGeom prst="rect">
+                      <a:avLst/>
+                    </a:prstGeom>
+                  </pic:spPr>
+                </pic:pic>
+              </a:graphicData>
+            </a:graphic>
+          </wp:inline>
+        </w:drawing>
+      </w:r>
+      <w:r>
+        <w:rPr>
+          <w:noProof/>
+          <w:sz w:val="36"/>
+          <w:szCs w:val="36"/>
+        </w:rPr>
+        <w:drawing>
+          <wp:inline distT="0" distB="0" distL="0" distR="0" wp14:anchorId="3C9BD49D" wp14:editId="41384D1F">
+            <wp:extent cx="4648849" cy="371527"/>
+            <wp:effectExtent l="0" t="0" r="0" b="9525"/>
+            <wp:docPr id="9" name="Рисунок 9"/>
+            <wp:cNvGraphicFramePr>
+              <a:graphicFrameLocks xmlns:a="http://schemas.openxmlformats.org/drawingml/2006/main" noChangeAspect="1"/>
+            </wp:cNvGraphicFramePr>
+            <a:graphic xmlns:a="http://schemas.openxmlformats.org/drawingml/2006/main">
+              <a:graphicData uri="http://schemas.openxmlformats.org/drawingml/2006/picture">
+                <pic:pic xmlns:pic="http://schemas.openxmlformats.org/drawingml/2006/picture">
+                  <pic:nvPicPr>
+                    <pic:cNvPr id="1" name=""/>
+                    <pic:cNvPicPr/>
+                  </pic:nvPicPr>
+                  <pic:blipFill>
+                    <a:blip r:embed="rId11"/>
+                    <a:stretch>
+                      <a:fillRect/>
+                    </a:stretch>
+                  </pic:blipFill>
+                  <pic:spPr>
+                    <a:xfrm>
+                      <a:off x="0" y="0"/>
+                      <a:ext cx="4648849" cy="371527"/>
+                    </a:xfrm>
+                    <a:prstGeom prst="rect">
+                      <a:avLst/>
+                    </a:prstGeom>
+                  </pic:spPr>
+                </pic:pic>
+              </a:graphicData>
+            </a:graphic>
+          </wp:inline>
+        </w:drawing>
+      </w:r>
+    </w:p>
+    <w:p>
+      <w:pPr>
+        <w:rPr>
+          <w:rFonts w:ascii="Times New Roman" w:hAnsi="Times New Roman" w:cs="Times New Roman"/>
+          <w:color w:val="000000"/>
+          <w:sz w:val="36"/>
+          <w:szCs w:val="36"/>
+        </w:rPr>
+      </w:pPr>
+      <w:r>
+        <w:rPr>
+          <w:sz w:val="36"/>
+          <w:szCs w:val="36"/>
+        </w:rPr>
+        <w:br w:type="page"/>
+      </w:r>
+    </w:p>
+    <w:p>
+      <w:pPr>
+        <w:pStyle w:val="Default"/>
+        <w:rPr>
+          <w:sz w:val="36"/>
+          <w:szCs w:val="36"/>
+          <w:lang w:val="en-US"/>
+        </w:rPr>
+      </w:pPr>
+      <w:r>
+        <w:rPr>
+          <w:noProof/>
+          <w:sz w:val="36"/>
+          <w:szCs w:val="36"/>
+        </w:rPr>
+        <w:lastRenderedPageBreak/>
+        <w:drawing>
+          <wp:inline distT="0" distB="0" distL="0" distR="0" wp14:anchorId="7A08A19B" wp14:editId="73CC0FC4">
+            <wp:extent cx="5940425" cy="1491615"/>
+            <wp:effectExtent l="0" t="0" r="3175" b="0"/>
+            <wp:docPr id="5" name="Рисунок 5"/>
+            <wp:cNvGraphicFramePr>
+              <a:graphicFrameLocks xmlns:a="http://schemas.openxmlformats.org/drawingml/2006/main" noChangeAspect="1"/>
+            </wp:cNvGraphicFramePr>
+            <a:graphic xmlns:a="http://schemas.openxmlformats.org/drawingml/2006/main">
+              <a:graphicData uri="http://schemas.openxmlformats.org/drawingml/2006/picture">
+                <pic:pic xmlns:pic="http://schemas.openxmlformats.org/drawingml/2006/picture">
+                  <pic:nvPicPr>
+                    <pic:cNvPr id="1" name=""/>
+                    <pic:cNvPicPr/>
+                  </pic:nvPicPr>
+                  <pic:blipFill>
+                    <a:blip r:embed="rId12"/>
+                    <a:stretch>
+                      <a:fillRect/>
+                    </a:stretch>
+                  </pic:blipFill>
+                  <pic:spPr>
+                    <a:xfrm>
+                      <a:off x="0" y="0"/>
                       <a:ext cx="5940425" cy="1491615"/>
+                    </a:xfrm>
+                    <a:prstGeom prst="rect">
+                      <a:avLst/>
+                    </a:prstGeom>
+                  </pic:spPr>
+                </pic:pic>
+              </a:graphicData>
+            </a:graphic>
+          </wp:inline>
+        </w:drawing>
+      </w:r>
+      <w:r>
+        <w:rPr>
+          <w:sz w:val="36"/>
+          <w:szCs w:val="36"/>
+        </w:rPr>
+        <w:drawing>
+          <wp:inline distT="0" distB="0" distL="0" distR="0" wp14:anchorId="53F7EAB5" wp14:editId="68F3F359">
+            <wp:extent cx="3762900" cy="1295581"/>
+            <wp:effectExtent l="0" t="0" r="0" b="0"/>
+            <wp:docPr id="10" name="Рисунок 10"/>
+            <wp:cNvGraphicFramePr>
+              <a:graphicFrameLocks xmlns:a="http://schemas.openxmlformats.org/drawingml/2006/main" noChangeAspect="1"/>
+            </wp:cNvGraphicFramePr>
+            <a:graphic xmlns:a="http://schemas.openxmlformats.org/drawingml/2006/main">
+              <a:graphicData uri="http://schemas.openxmlformats.org/drawingml/2006/picture">
+                <pic:pic xmlns:pic="http://schemas.openxmlformats.org/drawingml/2006/picture">
+                  <pic:nvPicPr>
+                    <pic:cNvPr id="1" name=""/>
+                    <pic:cNvPicPr/>
+                  </pic:nvPicPr>
+                  <pic:blipFill>
+                    <a:blip r:embed="rId13"/>
+                    <a:stretch>
+                      <a:fillRect/>
+                    </a:stretch>
+                  </pic:blipFill>
+                  <pic:spPr>
+                    <a:xfrm>
+                      <a:off x="0" y="0"/>
+                      <a:ext cx="3762900" cy="1295581"/>
+                    </a:xfrm>
+                    <a:prstGeom prst="rect">
+                      <a:avLst/>
+                    </a:prstGeom>
+                  </pic:spPr>
+                </pic:pic>
+              </a:graphicData>
+            </a:graphic>
+          </wp:inline>
+        </w:drawing>
+      </w:r>
+      <w:r>
+        <w:rPr>
+          <w:sz w:val="36"/>
+          <w:szCs w:val="36"/>
+          <w:lang w:val="en-US"/>
+        </w:rPr>
+        <w:drawing>
+          <wp:inline distT="0" distB="0" distL="0" distR="0" wp14:anchorId="0E41620E" wp14:editId="6AE4770F">
+            <wp:extent cx="4352925" cy="6442658"/>
+            <wp:effectExtent l="0" t="0" r="0" b="0"/>
+            <wp:docPr id="13" name="Рисунок 13"/>
+            <wp:cNvGraphicFramePr>
+              <a:graphicFrameLocks xmlns:a="http://schemas.openxmlformats.org/drawingml/2006/main" noChangeAspect="1"/>
+            </wp:cNvGraphicFramePr>
+            <a:graphic xmlns:a="http://schemas.openxmlformats.org/drawingml/2006/main">
+              <a:graphicData uri="http://schemas.openxmlformats.org/drawingml/2006/picture">
+                <pic:pic xmlns:pic="http://schemas.openxmlformats.org/drawingml/2006/picture">
+                  <pic:nvPicPr>
+                    <pic:cNvPr id="1" name=""/>
+                    <pic:cNvPicPr/>
+                  </pic:nvPicPr>
+                  <pic:blipFill>
+                    <a:blip r:embed="rId14"/>
+                    <a:stretch>
+                      <a:fillRect/>
+                    </a:stretch>
+                  </pic:blipFill>
+                  <pic:spPr>
+                    <a:xfrm>
+                      <a:off x="0" y="0"/>
+                      <a:ext cx="4370428" cy="6468564"/>
+                    </a:xfrm>
+                    <a:prstGeom prst="rect">
+                      <a:avLst/>
+                    </a:prstGeom>
+                  </pic:spPr>
+                </pic:pic>
+              </a:graphicData>
+            </a:graphic>
+          </wp:inline>
+        </w:drawing>
+      </w:r>
+    </w:p>
+    <w:p>
+      <w:pPr>
+        <w:pStyle w:val="Default"/>
+        <w:rPr>
+          <w:sz w:val="36"/>
+          <w:szCs w:val="36"/>
+          <w:lang w:val="en-US"/>
+        </w:rPr>
+      </w:pPr>
+      <w:r>
+        <w:rPr>
+          <w:sz w:val="36"/>
+          <w:szCs w:val="36"/>
+          <w:lang w:val="en-US"/>
+        </w:rPr>
+        <w:lastRenderedPageBreak/>
+        <w:drawing>
+          <wp:inline distT="0" distB="0" distL="0" distR="0" wp14:anchorId="1024DC02" wp14:editId="282D3BFA">
+            <wp:extent cx="2886478" cy="990738"/>
+            <wp:effectExtent l="0" t="0" r="9525" b="0"/>
+            <wp:docPr id="12" name="Рисунок 12"/>
+            <wp:cNvGraphicFramePr>
+              <a:graphicFrameLocks xmlns:a="http://schemas.openxmlformats.org/drawingml/2006/main" noChangeAspect="1"/>
+            </wp:cNvGraphicFramePr>
+            <a:graphic xmlns:a="http://schemas.openxmlformats.org/drawingml/2006/main">
+              <a:graphicData uri="http://schemas.openxmlformats.org/drawingml/2006/picture">
+                <pic:pic xmlns:pic="http://schemas.openxmlformats.org/drawingml/2006/picture">
+                  <pic:nvPicPr>
+                    <pic:cNvPr id="1" name=""/>
+                    <pic:cNvPicPr/>
+                  </pic:nvPicPr>
+                  <pic:blipFill>
+                    <a:blip r:embed="rId15"/>
+                    <a:stretch>
+                      <a:fillRect/>
+                    </a:stretch>
+                  </pic:blipFill>
+                  <pic:spPr>
+                    <a:xfrm>
+                      <a:off x="0" y="0"/>
+                      <a:ext cx="2886478" cy="990738"/>
+                    </a:xfrm>
+                    <a:prstGeom prst="rect">
+                      <a:avLst/>
+                    </a:prstGeom>
+                  </pic:spPr>
+                </pic:pic>
+              </a:graphicData>
+            </a:graphic>
+          </wp:inline>
+        </w:drawing>
+      </w:r>
+    </w:p>
+    <w:p>
+      <w:pPr>
+        <w:pStyle w:val="Default"/>
+        <w:rPr>
+          <w:sz w:val="36"/>
+          <w:szCs w:val="36"/>
+          <w:lang w:val="en-US"/>
+        </w:rPr>
+      </w:pPr>
+    </w:p>
+    <w:p>
+      <w:pPr>
+        <w:pStyle w:val="Default"/>
+        <w:rPr>
+          <w:sz w:val="36"/>
+          <w:szCs w:val="36"/>
+          <w:lang w:val="en-US"/>
+        </w:rPr>
+      </w:pPr>
+      <w:r>
+        <w:rPr>
+          <w:sz w:val="36"/>
+          <w:szCs w:val="36"/>
+          <w:lang w:val="en-US"/>
+        </w:rPr>
+        <w:drawing>
+          <wp:inline distT="0" distB="0" distL="0" distR="0" wp14:anchorId="34A51BD8" wp14:editId="371AFB61">
+            <wp:extent cx="3457575" cy="930163"/>
+            <wp:effectExtent l="0" t="0" r="0" b="3810"/>
+            <wp:docPr id="20" name="Рисунок 20"/>
+            <wp:cNvGraphicFramePr>
+              <a:graphicFrameLocks xmlns:a="http://schemas.openxmlformats.org/drawingml/2006/main" noChangeAspect="1"/>
+            </wp:cNvGraphicFramePr>
+            <a:graphic xmlns:a="http://schemas.openxmlformats.org/drawingml/2006/main">
+              <a:graphicData uri="http://schemas.openxmlformats.org/drawingml/2006/picture">
+                <pic:pic xmlns:pic="http://schemas.openxmlformats.org/drawingml/2006/picture">
+                  <pic:nvPicPr>
+                    <pic:cNvPr id="1" name=""/>
+                    <pic:cNvPicPr/>
+                  </pic:nvPicPr>
+                  <pic:blipFill>
+                    <a:blip r:embed="rId16"/>
+                    <a:stretch>
+                      <a:fillRect/>
+                    </a:stretch>
+                  </pic:blipFill>
+                  <pic:spPr>
+                    <a:xfrm>
+                      <a:off x="0" y="0"/>
+                      <a:ext cx="3507640" cy="943632"/>
+                    </a:xfrm>
+                    <a:prstGeom prst="rect">
+                      <a:avLst/>
+                    </a:prstGeom>
+                  </pic:spPr>
+                </pic:pic>
+              </a:graphicData>
+            </a:graphic>
+          </wp:inline>
+        </w:drawing>
+      </w:r>
+      <w:r>
+        <w:rPr>
+          <w:sz w:val="36"/>
+          <w:szCs w:val="36"/>
+          <w:lang w:val="en-US"/>
+        </w:rPr>
+        <w:drawing>
+          <wp:inline distT="0" distB="0" distL="0" distR="0" wp14:anchorId="54E5254E" wp14:editId="3128FA06">
+            <wp:extent cx="2467319" cy="666843"/>
+            <wp:effectExtent l="0" t="0" r="9525" b="0"/>
+            <wp:docPr id="16" name="Рисунок 16"/>
+            <wp:cNvGraphicFramePr>
+              <a:graphicFrameLocks xmlns:a="http://schemas.openxmlformats.org/drawingml/2006/main" noChangeAspect="1"/>
+            </wp:cNvGraphicFramePr>
+            <a:graphic xmlns:a="http://schemas.openxmlformats.org/drawingml/2006/main">
+              <a:graphicData uri="http://schemas.openxmlformats.org/drawingml/2006/picture">
+                <pic:pic xmlns:pic="http://schemas.openxmlformats.org/drawingml/2006/picture">
+                  <pic:nvPicPr>
+                    <pic:cNvPr id="1" name=""/>
+                    <pic:cNvPicPr/>
+                  </pic:nvPicPr>
+                  <pic:blipFill>
+                    <a:blip r:embed="rId17"/>
+                    <a:stretch>
+                      <a:fillRect/>
+                    </a:stretch>
+                  </pic:blipFill>
+                  <pic:spPr>
+                    <a:xfrm>
+                      <a:off x="0" y="0"/>
+                      <a:ext cx="2467319" cy="666843"/>
+                    </a:xfrm>
+                    <a:prstGeom prst="rect">
+                      <a:avLst/>
+                    </a:prstGeom>
+                  </pic:spPr>
+                </pic:pic>
+              </a:graphicData>
+            </a:graphic>
+          </wp:inline>
+        </w:drawing>
+      </w:r>
+    </w:p>
+    <w:p>
+      <w:pPr>
+        <w:pStyle w:val="Default"/>
+        <w:rPr>
+          <w:sz w:val="36"/>
+          <w:szCs w:val="36"/>
+          <w:lang w:val="en-US"/>
+        </w:rPr>
+      </w:pPr>
+    </w:p>
+    <w:p>
+      <w:pPr>
+        <w:pStyle w:val="Default"/>
+        <w:rPr>
+          <w:sz w:val="36"/>
+          <w:szCs w:val="36"/>
+        </w:rPr>
+      </w:pPr>
+      <w:r>
+        <w:rPr>
+          <w:sz w:val="36"/>
+          <w:szCs w:val="36"/>
+        </w:rPr>
+        <w:drawing>
+          <wp:inline distT="0" distB="0" distL="0" distR="0" wp14:anchorId="06F37507" wp14:editId="44DD2FEF">
+            <wp:extent cx="2248214" cy="1314633"/>
+            <wp:effectExtent l="0" t="0" r="0" b="0"/>
+            <wp:docPr id="21" name="Рисунок 21"/>
+            <wp:cNvGraphicFramePr>
+              <a:graphicFrameLocks xmlns:a="http://schemas.openxmlformats.org/drawingml/2006/main" noChangeAspect="1"/>
+            </wp:cNvGraphicFramePr>
+            <a:graphic xmlns:a="http://schemas.openxmlformats.org/drawingml/2006/main">
+              <a:graphicData uri="http://schemas.openxmlformats.org/drawingml/2006/picture">
+                <pic:pic xmlns:pic="http://schemas.openxmlformats.org/drawingml/2006/picture">
+                  <pic:nvPicPr>
+                    <pic:cNvPr id="1" name=""/>
+                    <pic:cNvPicPr/>
+                  </pic:nvPicPr>
+                  <pic:blipFill>
+                    <a:blip r:embed="rId18"/>
+                    <a:stretch>
+                      <a:fillRect/>
+                    </a:stretch>
+                  </pic:blipFill>
+                  <pic:spPr>
+                    <a:xfrm>
+                      <a:off x="0" y="0"/>
+                      <a:ext cx="2248214" cy="1314633"/>
+                    </a:xfrm>
+                    <a:prstGeom prst="rect">
+                      <a:avLst/>
+                    </a:prstGeom>
+                  </pic:spPr>
+                </pic:pic>
+              </a:graphicData>
+            </a:graphic>
+          </wp:inline>
+        </w:drawing>
+      </w:r>
+      <w:r>
+        <w:rPr>
+          <w:sz w:val="36"/>
+          <w:szCs w:val="36"/>
+          <w:lang w:val="en-US"/>
+        </w:rPr>
+        <w:drawing>
+          <wp:inline distT="0" distB="0" distL="0" distR="0" wp14:anchorId="161F9A4A" wp14:editId="2591FBBB">
+            <wp:extent cx="2467319" cy="666843"/>
+            <wp:effectExtent l="0" t="0" r="9525" b="0"/>
+            <wp:docPr id="19" name="Рисунок 19"/>
+            <wp:cNvGraphicFramePr>
+              <a:graphicFrameLocks xmlns:a="http://schemas.openxmlformats.org/drawingml/2006/main" noChangeAspect="1"/>
+            </wp:cNvGraphicFramePr>
+            <a:graphic xmlns:a="http://schemas.openxmlformats.org/drawingml/2006/main">
+              <a:graphicData uri="http://schemas.openxmlformats.org/drawingml/2006/picture">
+                <pic:pic xmlns:pic="http://schemas.openxmlformats.org/drawingml/2006/picture">
+                  <pic:nvPicPr>
+                    <pic:cNvPr id="1" name=""/>
+                    <pic:cNvPicPr/>
+                  </pic:nvPicPr>
+                  <pic:blipFill>
+                    <a:blip r:embed="rId19"/>
+                    <a:stretch>
+                      <a:fillRect/>
+                    </a:stretch>
+                  </pic:blipFill>
+                  <pic:spPr>
+                    <a:xfrm>
+                      <a:off x="0" y="0"/>
+                      <a:ext cx="2467319" cy="666843"/>
                     </a:xfrm>
                     <a:prstGeom prst="rect">
                       <a:avLst/>

</xml_diff>

<commit_message>
lab_05: completed all ex, completed Report
</commit_message>
<xml_diff>
--- a/labs/lab_5/Report.docx
+++ b/labs/lab_5/Report.docx
@@ -94,6 +94,248 @@
           </wp:inline>
         </w:drawing>
       </w:r>
+      <w:r>
+        <w:rPr>
+          <w:sz w:val="36"/>
+          <w:szCs w:val="36"/>
+        </w:rPr>
+        <w:drawing>
+          <wp:inline distT="0" distB="0" distL="0" distR="0" wp14:anchorId="511BAE81" wp14:editId="2E0263A8">
+            <wp:extent cx="3115110" cy="4048690"/>
+            <wp:effectExtent l="0" t="0" r="9525" b="9525"/>
+            <wp:docPr id="11" name="Рисунок 11"/>
+            <wp:cNvGraphicFramePr>
+              <a:graphicFrameLocks xmlns:a="http://schemas.openxmlformats.org/drawingml/2006/main" noChangeAspect="1"/>
+            </wp:cNvGraphicFramePr>
+            <a:graphic xmlns:a="http://schemas.openxmlformats.org/drawingml/2006/main">
+              <a:graphicData uri="http://schemas.openxmlformats.org/drawingml/2006/picture">
+                <pic:pic xmlns:pic="http://schemas.openxmlformats.org/drawingml/2006/picture">
+                  <pic:nvPicPr>
+                    <pic:cNvPr id="1" name=""/>
+                    <pic:cNvPicPr/>
+                  </pic:nvPicPr>
+                  <pic:blipFill>
+                    <a:blip r:embed="rId5"/>
+                    <a:stretch>
+                      <a:fillRect/>
+                    </a:stretch>
+                  </pic:blipFill>
+                  <pic:spPr>
+                    <a:xfrm>
+                      <a:off x="0" y="0"/>
+                      <a:ext cx="3115110" cy="4048690"/>
+                    </a:xfrm>
+                    <a:prstGeom prst="rect">
+                      <a:avLst/>
+                    </a:prstGeom>
+                  </pic:spPr>
+                </pic:pic>
+              </a:graphicData>
+            </a:graphic>
+          </wp:inline>
+        </w:drawing>
+      </w:r>
+    </w:p>
+    <w:p>
+      <w:pPr>
+        <w:pStyle w:val="Default"/>
+        <w:rPr>
+          <w:sz w:val="36"/>
+          <w:szCs w:val="36"/>
+        </w:rPr>
+      </w:pPr>
+    </w:p>
+    <w:p>
+      <w:pPr>
+        <w:pStyle w:val="Default"/>
+        <w:rPr>
+          <w:sz w:val="36"/>
+          <w:szCs w:val="36"/>
+        </w:rPr>
+      </w:pPr>
+      <w:r>
+        <w:rPr>
+          <w:sz w:val="36"/>
+          <w:szCs w:val="36"/>
+        </w:rPr>
+        <w:drawing>
+          <wp:inline distT="0" distB="0" distL="0" distR="0" wp14:anchorId="3851182E" wp14:editId="1A1970EF">
+            <wp:extent cx="3610479" cy="771633"/>
+            <wp:effectExtent l="0" t="0" r="0" b="9525"/>
+            <wp:docPr id="14" name="Рисунок 14"/>
+            <wp:cNvGraphicFramePr>
+              <a:graphicFrameLocks xmlns:a="http://schemas.openxmlformats.org/drawingml/2006/main" noChangeAspect="1"/>
+            </wp:cNvGraphicFramePr>
+            <a:graphic xmlns:a="http://schemas.openxmlformats.org/drawingml/2006/main">
+              <a:graphicData uri="http://schemas.openxmlformats.org/drawingml/2006/picture">
+                <pic:pic xmlns:pic="http://schemas.openxmlformats.org/drawingml/2006/picture">
+                  <pic:nvPicPr>
+                    <pic:cNvPr id="1" name=""/>
+                    <pic:cNvPicPr/>
+                  </pic:nvPicPr>
+                  <pic:blipFill>
+                    <a:blip r:embed="rId6"/>
+                    <a:stretch>
+                      <a:fillRect/>
+                    </a:stretch>
+                  </pic:blipFill>
+                  <pic:spPr>
+                    <a:xfrm>
+                      <a:off x="0" y="0"/>
+                      <a:ext cx="3610479" cy="771633"/>
+                    </a:xfrm>
+                    <a:prstGeom prst="rect">
+                      <a:avLst/>
+                    </a:prstGeom>
+                  </pic:spPr>
+                </pic:pic>
+              </a:graphicData>
+            </a:graphic>
+          </wp:inline>
+        </w:drawing>
+      </w:r>
+      <w:r>
+        <w:rPr>
+          <w:sz w:val="36"/>
+          <w:szCs w:val="36"/>
+        </w:rPr>
+        <w:drawing>
+          <wp:inline distT="0" distB="0" distL="0" distR="0" wp14:anchorId="07CFBD2C" wp14:editId="4798F715">
+            <wp:extent cx="2181529" cy="666843"/>
+            <wp:effectExtent l="0" t="0" r="9525" b="0"/>
+            <wp:docPr id="15" name="Рисунок 15"/>
+            <wp:cNvGraphicFramePr>
+              <a:graphicFrameLocks xmlns:a="http://schemas.openxmlformats.org/drawingml/2006/main" noChangeAspect="1"/>
+            </wp:cNvGraphicFramePr>
+            <a:graphic xmlns:a="http://schemas.openxmlformats.org/drawingml/2006/main">
+              <a:graphicData uri="http://schemas.openxmlformats.org/drawingml/2006/picture">
+                <pic:pic xmlns:pic="http://schemas.openxmlformats.org/drawingml/2006/picture">
+                  <pic:nvPicPr>
+                    <pic:cNvPr id="1" name=""/>
+                    <pic:cNvPicPr/>
+                  </pic:nvPicPr>
+                  <pic:blipFill>
+                    <a:blip r:embed="rId7"/>
+                    <a:stretch>
+                      <a:fillRect/>
+                    </a:stretch>
+                  </pic:blipFill>
+                  <pic:spPr>
+                    <a:xfrm>
+                      <a:off x="0" y="0"/>
+                      <a:ext cx="2181529" cy="666843"/>
+                    </a:xfrm>
+                    <a:prstGeom prst="rect">
+                      <a:avLst/>
+                    </a:prstGeom>
+                  </pic:spPr>
+                </pic:pic>
+              </a:graphicData>
+            </a:graphic>
+          </wp:inline>
+        </w:drawing>
+      </w:r>
+    </w:p>
+    <w:p>
+      <w:pPr>
+        <w:pStyle w:val="Default"/>
+        <w:rPr>
+          <w:sz w:val="36"/>
+          <w:szCs w:val="36"/>
+        </w:rPr>
+      </w:pPr>
+    </w:p>
+    <w:p>
+      <w:pPr>
+        <w:pStyle w:val="Default"/>
+        <w:rPr>
+          <w:sz w:val="36"/>
+          <w:szCs w:val="36"/>
+          <w:lang w:val="en-US"/>
+        </w:rPr>
+      </w:pPr>
+      <w:r>
+        <w:rPr>
+          <w:sz w:val="36"/>
+          <w:szCs w:val="36"/>
+        </w:rPr>
+        <w:drawing>
+          <wp:inline distT="0" distB="0" distL="0" distR="0" wp14:anchorId="1718302D" wp14:editId="15FCE5DF">
+            <wp:extent cx="3639058" cy="419158"/>
+            <wp:effectExtent l="0" t="0" r="0" b="0"/>
+            <wp:docPr id="17" name="Рисунок 17"/>
+            <wp:cNvGraphicFramePr>
+              <a:graphicFrameLocks xmlns:a="http://schemas.openxmlformats.org/drawingml/2006/main" noChangeAspect="1"/>
+            </wp:cNvGraphicFramePr>
+            <a:graphic xmlns:a="http://schemas.openxmlformats.org/drawingml/2006/main">
+              <a:graphicData uri="http://schemas.openxmlformats.org/drawingml/2006/picture">
+                <pic:pic xmlns:pic="http://schemas.openxmlformats.org/drawingml/2006/picture">
+                  <pic:nvPicPr>
+                    <pic:cNvPr id="1" name=""/>
+                    <pic:cNvPicPr/>
+                  </pic:nvPicPr>
+                  <pic:blipFill>
+                    <a:blip r:embed="rId8"/>
+                    <a:stretch>
+                      <a:fillRect/>
+                    </a:stretch>
+                  </pic:blipFill>
+                  <pic:spPr>
+                    <a:xfrm>
+                      <a:off x="0" y="0"/>
+                      <a:ext cx="3639058" cy="419158"/>
+                    </a:xfrm>
+                    <a:prstGeom prst="rect">
+                      <a:avLst/>
+                    </a:prstGeom>
+                  </pic:spPr>
+                </pic:pic>
+              </a:graphicData>
+            </a:graphic>
+          </wp:inline>
+        </w:drawing>
+      </w:r>
+      <w:r>
+        <w:rPr>
+          <w:sz w:val="36"/>
+          <w:szCs w:val="36"/>
+        </w:rPr>
+        <w:drawing>
+          <wp:inline distT="0" distB="0" distL="0" distR="0" wp14:anchorId="53924B35" wp14:editId="2E5C0260">
+            <wp:extent cx="2133898" cy="666843"/>
+            <wp:effectExtent l="0" t="0" r="0" b="0"/>
+            <wp:docPr id="18" name="Рисунок 18"/>
+            <wp:cNvGraphicFramePr>
+              <a:graphicFrameLocks xmlns:a="http://schemas.openxmlformats.org/drawingml/2006/main" noChangeAspect="1"/>
+            </wp:cNvGraphicFramePr>
+            <a:graphic xmlns:a="http://schemas.openxmlformats.org/drawingml/2006/main">
+              <a:graphicData uri="http://schemas.openxmlformats.org/drawingml/2006/picture">
+                <pic:pic xmlns:pic="http://schemas.openxmlformats.org/drawingml/2006/picture">
+                  <pic:nvPicPr>
+                    <pic:cNvPr id="1" name=""/>
+                    <pic:cNvPicPr/>
+                  </pic:nvPicPr>
+                  <pic:blipFill>
+                    <a:blip r:embed="rId9"/>
+                    <a:stretch>
+                      <a:fillRect/>
+                    </a:stretch>
+                  </pic:blipFill>
+                  <pic:spPr>
+                    <a:xfrm>
+                      <a:off x="0" y="0"/>
+                      <a:ext cx="2133898" cy="666843"/>
+                    </a:xfrm>
+                    <a:prstGeom prst="rect">
+                      <a:avLst/>
+                    </a:prstGeom>
+                  </pic:spPr>
+                </pic:pic>
+              </a:graphicData>
+            </a:graphic>
+          </wp:inline>
+        </w:drawing>
+      </w:r>
     </w:p>
     <w:p>
       <w:pPr>
@@ -143,7 +385,7 @@
                     <pic:cNvPicPr/>
                   </pic:nvPicPr>
                   <pic:blipFill>
-                    <a:blip r:embed="rId5"/>
+                    <a:blip r:embed="rId10"/>
                     <a:stretch>
                       <a:fillRect/>
                     </a:stretch>
@@ -152,6 +394,247 @@
                     <a:xfrm>
                       <a:off x="0" y="0"/>
                       <a:ext cx="5940425" cy="673100"/>
+                    </a:xfrm>
+                    <a:prstGeom prst="rect">
+                      <a:avLst/>
+                    </a:prstGeom>
+                  </pic:spPr>
+                </pic:pic>
+              </a:graphicData>
+            </a:graphic>
+          </wp:inline>
+        </w:drawing>
+      </w:r>
+      <w:r>
+        <w:rPr>
+          <w:sz w:val="36"/>
+          <w:szCs w:val="36"/>
+        </w:rPr>
+        <w:drawing>
+          <wp:inline distT="0" distB="0" distL="0" distR="0" wp14:anchorId="790C7B64" wp14:editId="787057C1">
+            <wp:extent cx="5940425" cy="3101975"/>
+            <wp:effectExtent l="0" t="0" r="3175" b="3175"/>
+            <wp:docPr id="23" name="Рисунок 23"/>
+            <wp:cNvGraphicFramePr>
+              <a:graphicFrameLocks xmlns:a="http://schemas.openxmlformats.org/drawingml/2006/main" noChangeAspect="1"/>
+            </wp:cNvGraphicFramePr>
+            <a:graphic xmlns:a="http://schemas.openxmlformats.org/drawingml/2006/main">
+              <a:graphicData uri="http://schemas.openxmlformats.org/drawingml/2006/picture">
+                <pic:pic xmlns:pic="http://schemas.openxmlformats.org/drawingml/2006/picture">
+                  <pic:nvPicPr>
+                    <pic:cNvPr id="1" name=""/>
+                    <pic:cNvPicPr/>
+                  </pic:nvPicPr>
+                  <pic:blipFill>
+                    <a:blip r:embed="rId11"/>
+                    <a:stretch>
+                      <a:fillRect/>
+                    </a:stretch>
+                  </pic:blipFill>
+                  <pic:spPr>
+                    <a:xfrm>
+                      <a:off x="0" y="0"/>
+                      <a:ext cx="5940425" cy="3101975"/>
+                    </a:xfrm>
+                    <a:prstGeom prst="rect">
+                      <a:avLst/>
+                    </a:prstGeom>
+                  </pic:spPr>
+                </pic:pic>
+              </a:graphicData>
+            </a:graphic>
+          </wp:inline>
+        </w:drawing>
+      </w:r>
+    </w:p>
+    <w:p>
+      <w:pPr>
+        <w:pStyle w:val="Default"/>
+        <w:rPr>
+          <w:sz w:val="36"/>
+          <w:szCs w:val="36"/>
+        </w:rPr>
+      </w:pPr>
+    </w:p>
+    <w:p>
+      <w:pPr>
+        <w:pStyle w:val="Default"/>
+        <w:rPr>
+          <w:sz w:val="36"/>
+          <w:szCs w:val="36"/>
+        </w:rPr>
+      </w:pPr>
+      <w:r>
+        <w:rPr>
+          <w:sz w:val="36"/>
+          <w:szCs w:val="36"/>
+        </w:rPr>
+        <w:drawing>
+          <wp:inline distT="0" distB="0" distL="0" distR="0" wp14:anchorId="4926B007" wp14:editId="6C3BD362">
+            <wp:extent cx="3515216" cy="609685"/>
+            <wp:effectExtent l="0" t="0" r="9525" b="0"/>
+            <wp:docPr id="24" name="Рисунок 24"/>
+            <wp:cNvGraphicFramePr>
+              <a:graphicFrameLocks xmlns:a="http://schemas.openxmlformats.org/drawingml/2006/main" noChangeAspect="1"/>
+            </wp:cNvGraphicFramePr>
+            <a:graphic xmlns:a="http://schemas.openxmlformats.org/drawingml/2006/main">
+              <a:graphicData uri="http://schemas.openxmlformats.org/drawingml/2006/picture">
+                <pic:pic xmlns:pic="http://schemas.openxmlformats.org/drawingml/2006/picture">
+                  <pic:nvPicPr>
+                    <pic:cNvPr id="1" name=""/>
+                    <pic:cNvPicPr/>
+                  </pic:nvPicPr>
+                  <pic:blipFill>
+                    <a:blip r:embed="rId12"/>
+                    <a:stretch>
+                      <a:fillRect/>
+                    </a:stretch>
+                  </pic:blipFill>
+                  <pic:spPr>
+                    <a:xfrm>
+                      <a:off x="0" y="0"/>
+                      <a:ext cx="3515216" cy="609685"/>
+                    </a:xfrm>
+                    <a:prstGeom prst="rect">
+                      <a:avLst/>
+                    </a:prstGeom>
+                  </pic:spPr>
+                </pic:pic>
+              </a:graphicData>
+            </a:graphic>
+          </wp:inline>
+        </w:drawing>
+      </w:r>
+      <w:r>
+        <w:rPr>
+          <w:sz w:val="36"/>
+          <w:szCs w:val="36"/>
+        </w:rPr>
+        <w:drawing>
+          <wp:inline distT="0" distB="0" distL="0" distR="0" wp14:anchorId="730D7026" wp14:editId="65945112">
+            <wp:extent cx="4887007" cy="352474"/>
+            <wp:effectExtent l="0" t="0" r="8890" b="9525"/>
+            <wp:docPr id="25" name="Рисунок 25"/>
+            <wp:cNvGraphicFramePr>
+              <a:graphicFrameLocks xmlns:a="http://schemas.openxmlformats.org/drawingml/2006/main" noChangeAspect="1"/>
+            </wp:cNvGraphicFramePr>
+            <a:graphic xmlns:a="http://schemas.openxmlformats.org/drawingml/2006/main">
+              <a:graphicData uri="http://schemas.openxmlformats.org/drawingml/2006/picture">
+                <pic:pic xmlns:pic="http://schemas.openxmlformats.org/drawingml/2006/picture">
+                  <pic:nvPicPr>
+                    <pic:cNvPr id="1" name=""/>
+                    <pic:cNvPicPr/>
+                  </pic:nvPicPr>
+                  <pic:blipFill>
+                    <a:blip r:embed="rId13"/>
+                    <a:stretch>
+                      <a:fillRect/>
+                    </a:stretch>
+                  </pic:blipFill>
+                  <pic:spPr>
+                    <a:xfrm>
+                      <a:off x="0" y="0"/>
+                      <a:ext cx="4887007" cy="352474"/>
+                    </a:xfrm>
+                    <a:prstGeom prst="rect">
+                      <a:avLst/>
+                    </a:prstGeom>
+                  </pic:spPr>
+                </pic:pic>
+              </a:graphicData>
+            </a:graphic>
+          </wp:inline>
+        </w:drawing>
+      </w:r>
+    </w:p>
+    <w:p>
+      <w:pPr>
+        <w:pStyle w:val="Default"/>
+        <w:rPr>
+          <w:sz w:val="36"/>
+          <w:szCs w:val="36"/>
+        </w:rPr>
+      </w:pPr>
+    </w:p>
+    <w:p>
+      <w:pPr>
+        <w:pStyle w:val="Default"/>
+        <w:rPr>
+          <w:sz w:val="36"/>
+          <w:szCs w:val="36"/>
+        </w:rPr>
+      </w:pPr>
+      <w:r>
+        <w:rPr>
+          <w:sz w:val="36"/>
+          <w:szCs w:val="36"/>
+        </w:rPr>
+        <w:drawing>
+          <wp:inline distT="0" distB="0" distL="0" distR="0" wp14:anchorId="45D6A27D" wp14:editId="5624686E">
+            <wp:extent cx="2581635" cy="1162212"/>
+            <wp:effectExtent l="0" t="0" r="9525" b="0"/>
+            <wp:docPr id="26" name="Рисунок 26"/>
+            <wp:cNvGraphicFramePr>
+              <a:graphicFrameLocks xmlns:a="http://schemas.openxmlformats.org/drawingml/2006/main" noChangeAspect="1"/>
+            </wp:cNvGraphicFramePr>
+            <a:graphic xmlns:a="http://schemas.openxmlformats.org/drawingml/2006/main">
+              <a:graphicData uri="http://schemas.openxmlformats.org/drawingml/2006/picture">
+                <pic:pic xmlns:pic="http://schemas.openxmlformats.org/drawingml/2006/picture">
+                  <pic:nvPicPr>
+                    <pic:cNvPr id="1" name=""/>
+                    <pic:cNvPicPr/>
+                  </pic:nvPicPr>
+                  <pic:blipFill>
+                    <a:blip r:embed="rId14"/>
+                    <a:stretch>
+                      <a:fillRect/>
+                    </a:stretch>
+                  </pic:blipFill>
+                  <pic:spPr>
+                    <a:xfrm>
+                      <a:off x="0" y="0"/>
+                      <a:ext cx="2581635" cy="1162212"/>
+                    </a:xfrm>
+                    <a:prstGeom prst="rect">
+                      <a:avLst/>
+                    </a:prstGeom>
+                  </pic:spPr>
+                </pic:pic>
+              </a:graphicData>
+            </a:graphic>
+          </wp:inline>
+        </w:drawing>
+      </w:r>
+      <w:r>
+        <w:rPr>
+          <w:sz w:val="36"/>
+          <w:szCs w:val="36"/>
+        </w:rPr>
+        <w:drawing>
+          <wp:inline distT="0" distB="0" distL="0" distR="0" wp14:anchorId="0BC32CB7" wp14:editId="59972998">
+            <wp:extent cx="2819794" cy="666843"/>
+            <wp:effectExtent l="0" t="0" r="0" b="0"/>
+            <wp:docPr id="27" name="Рисунок 27"/>
+            <wp:cNvGraphicFramePr>
+              <a:graphicFrameLocks xmlns:a="http://schemas.openxmlformats.org/drawingml/2006/main" noChangeAspect="1"/>
+            </wp:cNvGraphicFramePr>
+            <a:graphic xmlns:a="http://schemas.openxmlformats.org/drawingml/2006/main">
+              <a:graphicData uri="http://schemas.openxmlformats.org/drawingml/2006/picture">
+                <pic:pic xmlns:pic="http://schemas.openxmlformats.org/drawingml/2006/picture">
+                  <pic:nvPicPr>
+                    <pic:cNvPr id="1" name=""/>
+                    <pic:cNvPicPr/>
+                  </pic:nvPicPr>
+                  <pic:blipFill>
+                    <a:blip r:embed="rId15"/>
+                    <a:stretch>
+                      <a:fillRect/>
+                    </a:stretch>
+                  </pic:blipFill>
+                  <pic:spPr>
+                    <a:xfrm>
+                      <a:off x="0" y="0"/>
+                      <a:ext cx="2819794" cy="666843"/>
                     </a:xfrm>
                     <a:prstGeom prst="rect">
                       <a:avLst/>
@@ -212,7 +695,7 @@
                     <pic:cNvPicPr/>
                   </pic:nvPicPr>
                   <pic:blipFill>
-                    <a:blip r:embed="rId6"/>
+                    <a:blip r:embed="rId16"/>
                     <a:stretch>
                       <a:fillRect/>
                     </a:stretch>
@@ -254,7 +737,7 @@
                     <pic:cNvPicPr/>
                   </pic:nvPicPr>
                   <pic:blipFill>
-                    <a:blip r:embed="rId7"/>
+                    <a:blip r:embed="rId17"/>
                     <a:stretch>
                       <a:fillRect/>
                     </a:stretch>
@@ -296,7 +779,7 @@
                     <pic:cNvPicPr/>
                   </pic:nvPicPr>
                   <pic:blipFill>
-                    <a:blip r:embed="rId8"/>
+                    <a:blip r:embed="rId18"/>
                     <a:stretch>
                       <a:fillRect/>
                     </a:stretch>
@@ -365,7 +848,7 @@
                     <pic:cNvPicPr/>
                   </pic:nvPicPr>
                   <pic:blipFill>
-                    <a:blip r:embed="rId9"/>
+                    <a:blip r:embed="rId19"/>
                     <a:stretch>
                       <a:fillRect/>
                     </a:stretch>
@@ -407,7 +890,7 @@
                     <pic:cNvPicPr/>
                   </pic:nvPicPr>
                   <pic:blipFill>
-                    <a:blip r:embed="rId10"/>
+                    <a:blip r:embed="rId20"/>
                     <a:stretch>
                       <a:fillRect/>
                     </a:stretch>
@@ -449,7 +932,7 @@
                     <pic:cNvPicPr/>
                   </pic:nvPicPr>
                   <pic:blipFill>
-                    <a:blip r:embed="rId11"/>
+                    <a:blip r:embed="rId21"/>
                     <a:stretch>
                       <a:fillRect/>
                     </a:stretch>
@@ -519,7 +1002,7 @@
                     <pic:cNvPicPr/>
                   </pic:nvPicPr>
                   <pic:blipFill>
-                    <a:blip r:embed="rId12"/>
+                    <a:blip r:embed="rId22"/>
                     <a:stretch>
                       <a:fillRect/>
                     </a:stretch>
@@ -541,6 +1024,7 @@
       </w:r>
       <w:r>
         <w:rPr>
+          <w:noProof/>
           <w:sz w:val="36"/>
           <w:szCs w:val="36"/>
         </w:rPr>
@@ -560,7 +1044,7 @@
                     <pic:cNvPicPr/>
                   </pic:nvPicPr>
                   <pic:blipFill>
-                    <a:blip r:embed="rId13"/>
+                    <a:blip r:embed="rId23"/>
                     <a:stretch>
                       <a:fillRect/>
                     </a:stretch>
@@ -582,6 +1066,7 @@
       </w:r>
       <w:r>
         <w:rPr>
+          <w:noProof/>
           <w:sz w:val="36"/>
           <w:szCs w:val="36"/>
           <w:lang w:val="en-US"/>
@@ -602,7 +1087,7 @@
                     <pic:cNvPicPr/>
                   </pic:nvPicPr>
                   <pic:blipFill>
-                    <a:blip r:embed="rId14"/>
+                    <a:blip r:embed="rId24"/>
                     <a:stretch>
                       <a:fillRect/>
                     </a:stretch>
@@ -634,6 +1119,7 @@
       </w:pPr>
       <w:r>
         <w:rPr>
+          <w:noProof/>
           <w:sz w:val="36"/>
           <w:szCs w:val="36"/>
           <w:lang w:val="en-US"/>
@@ -655,7 +1141,7 @@
                     <pic:cNvPicPr/>
                   </pic:nvPicPr>
                   <pic:blipFill>
-                    <a:blip r:embed="rId15"/>
+                    <a:blip r:embed="rId25"/>
                     <a:stretch>
                       <a:fillRect/>
                     </a:stretch>
@@ -697,6 +1183,7 @@
       </w:pPr>
       <w:r>
         <w:rPr>
+          <w:noProof/>
           <w:sz w:val="36"/>
           <w:szCs w:val="36"/>
           <w:lang w:val="en-US"/>
@@ -717,7 +1204,7 @@
                     <pic:cNvPicPr/>
                   </pic:nvPicPr>
                   <pic:blipFill>
-                    <a:blip r:embed="rId16"/>
+                    <a:blip r:embed="rId26"/>
                     <a:stretch>
                       <a:fillRect/>
                     </a:stretch>
@@ -739,6 +1226,7 @@
       </w:r>
       <w:r>
         <w:rPr>
+          <w:noProof/>
           <w:sz w:val="36"/>
           <w:szCs w:val="36"/>
           <w:lang w:val="en-US"/>
@@ -759,7 +1247,7 @@
                     <pic:cNvPicPr/>
                   </pic:nvPicPr>
                   <pic:blipFill>
-                    <a:blip r:embed="rId17"/>
+                    <a:blip r:embed="rId27"/>
                     <a:stretch>
                       <a:fillRect/>
                     </a:stretch>
@@ -800,6 +1288,7 @@
       </w:pPr>
       <w:r>
         <w:rPr>
+          <w:noProof/>
           <w:sz w:val="36"/>
           <w:szCs w:val="36"/>
         </w:rPr>
@@ -819,7 +1308,7 @@
                     <pic:cNvPicPr/>
                   </pic:nvPicPr>
                   <pic:blipFill>
-                    <a:blip r:embed="rId18"/>
+                    <a:blip r:embed="rId28"/>
                     <a:stretch>
                       <a:fillRect/>
                     </a:stretch>
@@ -841,6 +1330,7 @@
       </w:r>
       <w:r>
         <w:rPr>
+          <w:noProof/>
           <w:sz w:val="36"/>
           <w:szCs w:val="36"/>
           <w:lang w:val="en-US"/>
@@ -861,7 +1351,7 @@
                     <pic:cNvPicPr/>
                   </pic:nvPicPr>
                   <pic:blipFill>
-                    <a:blip r:embed="rId19"/>
+                    <a:blip r:embed="rId29"/>
                     <a:stretch>
                       <a:fillRect/>
                     </a:stretch>

</xml_diff>